<commit_message>
C#: sum and multiplication, average and convert RUB to USD
</commit_message>
<xml_diff>
--- a/MBKS/MBKS_3.docx
+++ b/MBKS/MBKS_3.docx
@@ -244,15 +244,7 @@
               <w:jc w:val="left"/>
             </w:pPr>
             <w:r>
-              <w:t xml:space="preserve">Профессор кафедры </w:t>
-            </w:r>
-            <w:proofErr w:type="spellStart"/>
-            <w:r>
-              <w:t>УиЗи</w:t>
-            </w:r>
-            <w:proofErr w:type="spellEnd"/>
-            <w:r>
-              <w:t>, д.т.н.</w:t>
+              <w:t>Профессор кафедры УиЗи, д.т.н.</w:t>
             </w:r>
           </w:p>
           <w:p>
@@ -853,33 +845,11 @@
                 <w:sz w:val="22"/>
               </w:rPr>
             </w:pPr>
-            <w:proofErr w:type="spellStart"/>
             <w:r>
               <w:rPr>
                 <w:szCs w:val="28"/>
               </w:rPr>
-              <w:t>Полносвязная</w:t>
-            </w:r>
-            <w:proofErr w:type="spellEnd"/>
-            <w:r>
-              <w:rPr>
-                <w:szCs w:val="28"/>
-              </w:rPr>
-              <w:t xml:space="preserve"> </w:t>
-            </w:r>
-            <w:proofErr w:type="gramStart"/>
-            <w:r>
-              <w:rPr>
-                <w:szCs w:val="28"/>
-              </w:rPr>
-              <w:t>сеть ядра локальной вычислительной сети</w:t>
-            </w:r>
-            <w:proofErr w:type="gramEnd"/>
-            <w:r>
-              <w:rPr>
-                <w:szCs w:val="28"/>
-              </w:rPr>
-              <w:t xml:space="preserve"> состоящая из коммутаторов (рисунок)</w:t>
+              <w:t>Полносвязная сеть ядра локальной вычислительной сети состоящая из коммутаторов (рисунок)</w:t>
             </w:r>
           </w:p>
         </w:tc>
@@ -922,7 +892,6 @@
               </w:rPr>
               <w:t xml:space="preserve">Субъекты и сервера </w:t>
             </w:r>
-            <w:proofErr w:type="spellStart"/>
             <w:r>
               <w:rPr>
                 <w:szCs w:val="28"/>
@@ -930,7 +899,6 @@
               </w:rPr>
               <w:t>srv</w:t>
             </w:r>
-            <w:proofErr w:type="spellEnd"/>
             <w:r>
               <w:rPr>
                 <w:szCs w:val="28"/>
@@ -943,7 +911,6 @@
               </w:rPr>
               <w:t xml:space="preserve">и </w:t>
             </w:r>
-            <w:proofErr w:type="spellStart"/>
             <w:r>
               <w:rPr>
                 <w:szCs w:val="28"/>
@@ -951,7 +918,6 @@
               </w:rPr>
               <w:t>srv</w:t>
             </w:r>
-            <w:proofErr w:type="spellEnd"/>
             <w:r>
               <w:rPr>
                 <w:szCs w:val="28"/>
@@ -1094,21 +1060,7 @@
         <w:rPr>
           <w:szCs w:val="28"/>
         </w:rPr>
-        <w:t xml:space="preserve">управление конфигурирования объектов выполнить в отдельном </w:t>
-      </w:r>
-      <w:proofErr w:type="spellStart"/>
-      <w:r>
-        <w:rPr>
-          <w:szCs w:val="28"/>
-        </w:rPr>
-        <w:t>Vlan</w:t>
-      </w:r>
-      <w:proofErr w:type="spellEnd"/>
-      <w:r>
-        <w:rPr>
-          <w:szCs w:val="28"/>
-        </w:rPr>
-        <w:t xml:space="preserve"> идущим от сервера МБО (фиолетовые стрелки на рисунке)</w:t>
+        <w:t>управление конфигурирования объектов выполнить в отдельном Vlan идущим от сервера МБО (фиолетовые стрелки на рисунке)</w:t>
       </w:r>
       <w:r>
         <w:rPr>
@@ -1345,6 +1297,1352 @@
         <w:rPr>
           <w:iCs/>
         </w:rPr>
+        <w:t>Исток – это объекты ПС</w:t>
+      </w:r>
+      <w:r>
+        <w:rPr>
+          <w:iCs/>
+        </w:rPr>
+        <w:t>,</w:t>
+      </w:r>
+      <w:r>
+        <w:rPr>
+          <w:iCs/>
+        </w:rPr>
+        <w:t xml:space="preserve"> которые связаны с субъектами</w:t>
+      </w:r>
+      <w:r>
+        <w:rPr>
+          <w:iCs/>
+        </w:rPr>
+        <w:t xml:space="preserve">. </w:t>
+      </w:r>
+      <w:r>
+        <w:rPr>
+          <w:iCs/>
+        </w:rPr>
+        <w:t>Изначально р</w:t>
+      </w:r>
+      <w:r>
+        <w:rPr>
+          <w:iCs/>
+        </w:rPr>
+        <w:t xml:space="preserve">ассмотрим такие объекты </w:t>
+      </w:r>
+      <w:r>
+        <w:rPr>
+          <w:iCs/>
+        </w:rPr>
+        <w:t>(</w:t>
+      </w:r>
+      <w:r>
+        <w:rPr>
+          <w:iCs/>
+        </w:rPr>
+        <w:t>на</w:t>
+      </w:r>
+      <w:r>
+        <w:rPr>
+          <w:iCs/>
+        </w:rPr>
+        <w:t xml:space="preserve"> </w:t>
+      </w:r>
+      <w:r>
+        <w:rPr>
+          <w:iCs/>
+        </w:rPr>
+        <w:t>рис. 2)</w:t>
+      </w:r>
+      <w:r>
+        <w:rPr>
+          <w:iCs/>
+        </w:rPr>
+        <w:t xml:space="preserve"> </w:t>
+      </w:r>
+      <w:r>
+        <w:rPr>
+          <w:iCs/>
+        </w:rPr>
+        <w:t xml:space="preserve">для каждого </w:t>
+      </w:r>
+      <w:r>
+        <w:rPr>
+          <w:iCs/>
+        </w:rPr>
+        <w:t>субъектов</w:t>
+      </w:r>
+      <w:r>
+        <w:rPr>
+          <w:iCs/>
+        </w:rPr>
+        <w:t xml:space="preserve">, </w:t>
+      </w:r>
+      <w:r>
+        <w:rPr>
+          <w:iCs/>
+        </w:rPr>
+        <w:t>а далее посмотрим общее количество истоков</w:t>
+      </w:r>
+      <w:r>
+        <w:rPr>
+          <w:iCs/>
+        </w:rPr>
+        <w:t>:</w:t>
+      </w:r>
+      <w:r>
+        <w:rPr>
+          <w:iCs/>
+        </w:rPr>
+        <w:t xml:space="preserve"> </w:t>
+      </w:r>
+      <m:oMath>
+        <m:r>
+          <w:rPr>
+            <w:rFonts w:ascii="Cambria Math" w:hAnsi="Cambria Math"/>
+          </w:rPr>
+          <m:t>P</m:t>
+        </m:r>
+        <m:sSub>
+          <m:sSubPr>
+            <m:ctrlPr>
+              <w:rPr>
+                <w:rFonts w:ascii="Cambria Math" w:hAnsi="Cambria Math"/>
+                <w:i/>
+                <w:iCs/>
+              </w:rPr>
+            </m:ctrlPr>
+          </m:sSubPr>
+          <m:e>
+            <m:r>
+              <w:rPr>
+                <w:rFonts w:ascii="Cambria Math" w:hAnsi="Cambria Math"/>
+              </w:rPr>
+              <m:t>C</m:t>
+            </m:r>
+          </m:e>
+          <m:sub>
+            <m:r>
+              <w:rPr>
+                <w:rFonts w:ascii="Cambria Math" w:hAnsi="Cambria Math"/>
+              </w:rPr>
+              <m:t>1</m:t>
+            </m:r>
+          </m:sub>
+        </m:sSub>
+        <m:r>
+          <w:rPr>
+            <w:rFonts w:ascii="Cambria Math" w:hAnsi="Cambria Math"/>
+          </w:rPr>
+          <m:t>[</m:t>
+        </m:r>
+        <m:sSub>
+          <m:sSubPr>
+            <m:ctrlPr>
+              <w:rPr>
+                <w:rFonts w:ascii="Cambria Math" w:hAnsi="Cambria Math"/>
+                <w:i/>
+                <w:iCs/>
+              </w:rPr>
+            </m:ctrlPr>
+          </m:sSubPr>
+          <m:e>
+            <m:r>
+              <w:rPr>
+                <w:rFonts w:ascii="Cambria Math" w:hAnsi="Cambria Math"/>
+                <w:lang w:val="en-US"/>
+              </w:rPr>
+              <m:t>O</m:t>
+            </m:r>
+            <m:ctrlPr>
+              <w:rPr>
+                <w:rFonts w:ascii="Cambria Math" w:hAnsi="Cambria Math"/>
+                <w:iCs/>
+              </w:rPr>
+            </m:ctrlPr>
+          </m:e>
+          <m:sub>
+            <m:r>
+              <w:rPr>
+                <w:rFonts w:ascii="Cambria Math" w:hAnsi="Cambria Math"/>
+              </w:rPr>
+              <m:t>5</m:t>
+            </m:r>
+          </m:sub>
+        </m:sSub>
+        <m:r>
+          <w:rPr>
+            <w:rFonts w:ascii="Cambria Math" w:eastAsiaTheme="minorEastAsia" w:hAnsi="Cambria Math"/>
+          </w:rPr>
+          <m:t>;</m:t>
+        </m:r>
+        <m:sSub>
+          <m:sSubPr>
+            <m:ctrlPr>
+              <w:rPr>
+                <w:rFonts w:ascii="Cambria Math" w:eastAsiaTheme="minorEastAsia" w:hAnsi="Cambria Math"/>
+                <w:i/>
+                <w:iCs/>
+              </w:rPr>
+            </m:ctrlPr>
+          </m:sSubPr>
+          <m:e>
+            <m:r>
+              <w:rPr>
+                <w:rFonts w:ascii="Cambria Math" w:eastAsiaTheme="minorEastAsia" w:hAnsi="Cambria Math"/>
+              </w:rPr>
+              <m:t>O</m:t>
+            </m:r>
+          </m:e>
+          <m:sub>
+            <m:r>
+              <w:rPr>
+                <w:rFonts w:ascii="Cambria Math" w:eastAsiaTheme="minorEastAsia" w:hAnsi="Cambria Math"/>
+              </w:rPr>
+              <m:t>6</m:t>
+            </m:r>
+          </m:sub>
+        </m:sSub>
+        <m:r>
+          <w:rPr>
+            <w:rFonts w:ascii="Cambria Math" w:eastAsiaTheme="minorEastAsia" w:hAnsi="Cambria Math"/>
+          </w:rPr>
+          <m:t>;</m:t>
+        </m:r>
+        <m:sSub>
+          <m:sSubPr>
+            <m:ctrlPr>
+              <w:rPr>
+                <w:rFonts w:ascii="Cambria Math" w:eastAsiaTheme="minorEastAsia" w:hAnsi="Cambria Math"/>
+                <w:i/>
+                <w:iCs/>
+              </w:rPr>
+            </m:ctrlPr>
+          </m:sSubPr>
+          <m:e>
+            <m:r>
+              <w:rPr>
+                <w:rFonts w:ascii="Cambria Math" w:eastAsiaTheme="minorEastAsia" w:hAnsi="Cambria Math"/>
+              </w:rPr>
+              <m:t>O</m:t>
+            </m:r>
+          </m:e>
+          <m:sub>
+            <m:r>
+              <w:rPr>
+                <w:rFonts w:ascii="Cambria Math" w:eastAsiaTheme="minorEastAsia" w:hAnsi="Cambria Math"/>
+              </w:rPr>
+              <m:t>10</m:t>
+            </m:r>
+          </m:sub>
+        </m:sSub>
+        <m:r>
+          <w:rPr>
+            <w:rFonts w:ascii="Cambria Math" w:eastAsiaTheme="minorEastAsia" w:hAnsi="Cambria Math"/>
+          </w:rPr>
+          <m:t>]</m:t>
+        </m:r>
+      </m:oMath>
+      <w:r>
+        <w:rPr>
+          <w:rFonts w:eastAsiaTheme="minorEastAsia"/>
+          <w:iCs/>
+        </w:rPr>
+        <w:t>,</w:t>
+      </w:r>
+      <w:r>
+        <w:rPr>
+          <w:rFonts w:eastAsiaTheme="minorEastAsia"/>
+          <w:iCs/>
+        </w:rPr>
+        <w:t xml:space="preserve"> </w:t>
+      </w:r>
+      <m:oMath>
+        <m:r>
+          <w:rPr>
+            <w:rFonts w:ascii="Cambria Math" w:eastAsiaTheme="minorEastAsia" w:hAnsi="Cambria Math"/>
+            <w:lang w:val="en-US"/>
+          </w:rPr>
+          <m:t>P</m:t>
+        </m:r>
+        <m:sSub>
+          <m:sSubPr>
+            <m:ctrlPr>
+              <w:rPr>
+                <w:rFonts w:ascii="Cambria Math" w:eastAsiaTheme="minorEastAsia" w:hAnsi="Cambria Math"/>
+                <w:i/>
+                <w:iCs/>
+              </w:rPr>
+            </m:ctrlPr>
+          </m:sSubPr>
+          <m:e>
+            <m:r>
+              <w:rPr>
+                <w:rFonts w:ascii="Cambria Math" w:eastAsiaTheme="minorEastAsia" w:hAnsi="Cambria Math"/>
+                <w:lang w:val="en-US"/>
+              </w:rPr>
+              <m:t>C</m:t>
+            </m:r>
+            <m:ctrlPr>
+              <w:rPr>
+                <w:rFonts w:ascii="Cambria Math" w:eastAsiaTheme="minorEastAsia" w:hAnsi="Cambria Math"/>
+                <w:i/>
+                <w:iCs/>
+                <w:lang w:val="en-US"/>
+              </w:rPr>
+            </m:ctrlPr>
+          </m:e>
+          <m:sub>
+            <m:r>
+              <w:rPr>
+                <w:rFonts w:ascii="Cambria Math" w:eastAsiaTheme="minorEastAsia" w:hAnsi="Cambria Math"/>
+              </w:rPr>
+              <m:t>2</m:t>
+            </m:r>
+          </m:sub>
+        </m:sSub>
+        <m:sSub>
+          <m:sSubPr>
+            <m:ctrlPr>
+              <w:rPr>
+                <w:rFonts w:ascii="Cambria Math" w:eastAsiaTheme="minorEastAsia" w:hAnsi="Cambria Math"/>
+                <w:i/>
+                <w:iCs/>
+              </w:rPr>
+            </m:ctrlPr>
+          </m:sSubPr>
+          <m:e>
+            <m:r>
+              <w:rPr>
+                <w:rFonts w:ascii="Cambria Math" w:eastAsiaTheme="minorEastAsia" w:hAnsi="Cambria Math"/>
+              </w:rPr>
+              <m:t>[</m:t>
+            </m:r>
+            <m:r>
+              <w:rPr>
+                <w:rFonts w:ascii="Cambria Math" w:eastAsiaTheme="minorEastAsia" w:hAnsi="Cambria Math"/>
+              </w:rPr>
+              <m:t>O</m:t>
+            </m:r>
+          </m:e>
+          <m:sub>
+            <m:r>
+              <w:rPr>
+                <w:rFonts w:ascii="Cambria Math" w:eastAsiaTheme="minorEastAsia" w:hAnsi="Cambria Math"/>
+              </w:rPr>
+              <m:t>7</m:t>
+            </m:r>
+          </m:sub>
+        </m:sSub>
+        <m:r>
+          <w:rPr>
+            <w:rFonts w:ascii="Cambria Math" w:eastAsiaTheme="minorEastAsia" w:hAnsi="Cambria Math"/>
+          </w:rPr>
+          <m:t>;</m:t>
+        </m:r>
+        <m:sSub>
+          <m:sSubPr>
+            <m:ctrlPr>
+              <w:rPr>
+                <w:rFonts w:ascii="Cambria Math" w:eastAsiaTheme="minorEastAsia" w:hAnsi="Cambria Math"/>
+                <w:i/>
+                <w:iCs/>
+              </w:rPr>
+            </m:ctrlPr>
+          </m:sSubPr>
+          <m:e>
+            <m:r>
+              <w:rPr>
+                <w:rFonts w:ascii="Cambria Math" w:eastAsiaTheme="minorEastAsia" w:hAnsi="Cambria Math"/>
+              </w:rPr>
+              <m:t>O</m:t>
+            </m:r>
+          </m:e>
+          <m:sub>
+            <m:r>
+              <w:rPr>
+                <w:rFonts w:ascii="Cambria Math" w:eastAsiaTheme="minorEastAsia" w:hAnsi="Cambria Math"/>
+              </w:rPr>
+              <m:t>5</m:t>
+            </m:r>
+          </m:sub>
+        </m:sSub>
+        <m:r>
+          <w:rPr>
+            <w:rFonts w:ascii="Cambria Math" w:eastAsiaTheme="minorEastAsia" w:hAnsi="Cambria Math"/>
+          </w:rPr>
+          <m:t>;</m:t>
+        </m:r>
+        <m:sSub>
+          <m:sSubPr>
+            <m:ctrlPr>
+              <w:rPr>
+                <w:rFonts w:ascii="Cambria Math" w:eastAsiaTheme="minorEastAsia" w:hAnsi="Cambria Math"/>
+                <w:i/>
+                <w:iCs/>
+              </w:rPr>
+            </m:ctrlPr>
+          </m:sSubPr>
+          <m:e>
+            <m:r>
+              <w:rPr>
+                <w:rFonts w:ascii="Cambria Math" w:eastAsiaTheme="minorEastAsia" w:hAnsi="Cambria Math"/>
+              </w:rPr>
+              <m:t>O</m:t>
+            </m:r>
+          </m:e>
+          <m:sub>
+            <m:r>
+              <w:rPr>
+                <w:rFonts w:ascii="Cambria Math" w:eastAsiaTheme="minorEastAsia" w:hAnsi="Cambria Math"/>
+              </w:rPr>
+              <m:t>8</m:t>
+            </m:r>
+          </m:sub>
+        </m:sSub>
+        <m:r>
+          <w:rPr>
+            <w:rFonts w:ascii="Cambria Math" w:eastAsiaTheme="minorEastAsia" w:hAnsi="Cambria Math"/>
+          </w:rPr>
+          <m:t>]</m:t>
+        </m:r>
+      </m:oMath>
+      <w:r>
+        <w:rPr>
+          <w:rFonts w:eastAsiaTheme="minorEastAsia"/>
+          <w:iCs/>
+        </w:rPr>
+        <w:t xml:space="preserve">, </w:t>
+      </w:r>
+      <m:oMath>
+        <m:r>
+          <w:rPr>
+            <w:rFonts w:ascii="Cambria Math" w:eastAsiaTheme="minorEastAsia" w:hAnsi="Cambria Math"/>
+          </w:rPr>
+          <m:t>P</m:t>
+        </m:r>
+        <m:sSub>
+          <m:sSubPr>
+            <m:ctrlPr>
+              <w:rPr>
+                <w:rFonts w:ascii="Cambria Math" w:eastAsiaTheme="minorEastAsia" w:hAnsi="Cambria Math"/>
+                <w:i/>
+                <w:iCs/>
+              </w:rPr>
+            </m:ctrlPr>
+          </m:sSubPr>
+          <m:e>
+            <m:r>
+              <w:rPr>
+                <w:rFonts w:ascii="Cambria Math" w:eastAsiaTheme="minorEastAsia" w:hAnsi="Cambria Math"/>
+              </w:rPr>
+              <m:t>C</m:t>
+            </m:r>
+          </m:e>
+          <m:sub>
+            <m:r>
+              <w:rPr>
+                <w:rFonts w:ascii="Cambria Math" w:eastAsiaTheme="minorEastAsia" w:hAnsi="Cambria Math"/>
+              </w:rPr>
+              <m:t>3</m:t>
+            </m:r>
+          </m:sub>
+        </m:sSub>
+        <m:r>
+          <w:rPr>
+            <w:rFonts w:ascii="Cambria Math" w:eastAsiaTheme="minorEastAsia" w:hAnsi="Cambria Math"/>
+          </w:rPr>
+          <m:t>[</m:t>
+        </m:r>
+        <m:sSub>
+          <m:sSubPr>
+            <m:ctrlPr>
+              <w:rPr>
+                <w:rFonts w:ascii="Cambria Math" w:eastAsiaTheme="minorEastAsia" w:hAnsi="Cambria Math"/>
+                <w:i/>
+                <w:iCs/>
+                <w:lang w:val="en-US"/>
+              </w:rPr>
+            </m:ctrlPr>
+          </m:sSubPr>
+          <m:e>
+            <m:r>
+              <w:rPr>
+                <w:rFonts w:ascii="Cambria Math" w:eastAsiaTheme="minorEastAsia" w:hAnsi="Cambria Math"/>
+                <w:lang w:val="en-US"/>
+              </w:rPr>
+              <m:t>O</m:t>
+            </m:r>
+          </m:e>
+          <m:sub>
+            <m:r>
+              <w:rPr>
+                <w:rFonts w:ascii="Cambria Math" w:eastAsiaTheme="minorEastAsia" w:hAnsi="Cambria Math"/>
+              </w:rPr>
+              <m:t>3</m:t>
+            </m:r>
+          </m:sub>
+        </m:sSub>
+        <m:r>
+          <w:rPr>
+            <w:rFonts w:ascii="Cambria Math" w:eastAsiaTheme="minorEastAsia" w:hAnsi="Cambria Math"/>
+          </w:rPr>
+          <m:t>;</m:t>
+        </m:r>
+        <m:sSub>
+          <m:sSubPr>
+            <m:ctrlPr>
+              <w:rPr>
+                <w:rFonts w:ascii="Cambria Math" w:eastAsiaTheme="minorEastAsia" w:hAnsi="Cambria Math"/>
+                <w:i/>
+                <w:iCs/>
+                <w:lang w:val="en-US"/>
+              </w:rPr>
+            </m:ctrlPr>
+          </m:sSubPr>
+          <m:e>
+            <m:r>
+              <w:rPr>
+                <w:rFonts w:ascii="Cambria Math" w:eastAsiaTheme="minorEastAsia" w:hAnsi="Cambria Math"/>
+                <w:lang w:val="en-US"/>
+              </w:rPr>
+              <m:t>O</m:t>
+            </m:r>
+          </m:e>
+          <m:sub>
+            <m:r>
+              <w:rPr>
+                <w:rFonts w:ascii="Cambria Math" w:eastAsiaTheme="minorEastAsia" w:hAnsi="Cambria Math"/>
+              </w:rPr>
+              <m:t>2</m:t>
+            </m:r>
+          </m:sub>
+        </m:sSub>
+        <m:r>
+          <w:rPr>
+            <w:rFonts w:ascii="Cambria Math" w:eastAsiaTheme="minorEastAsia" w:hAnsi="Cambria Math"/>
+          </w:rPr>
+          <m:t>;</m:t>
+        </m:r>
+        <m:sSub>
+          <m:sSubPr>
+            <m:ctrlPr>
+              <w:rPr>
+                <w:rFonts w:ascii="Cambria Math" w:eastAsiaTheme="minorEastAsia" w:hAnsi="Cambria Math"/>
+                <w:i/>
+                <w:iCs/>
+                <w:lang w:val="en-US"/>
+              </w:rPr>
+            </m:ctrlPr>
+          </m:sSubPr>
+          <m:e>
+            <m:r>
+              <w:rPr>
+                <w:rFonts w:ascii="Cambria Math" w:eastAsiaTheme="minorEastAsia" w:hAnsi="Cambria Math"/>
+                <w:lang w:val="en-US"/>
+              </w:rPr>
+              <m:t>O</m:t>
+            </m:r>
+          </m:e>
+          <m:sub>
+            <m:r>
+              <w:rPr>
+                <w:rFonts w:ascii="Cambria Math" w:eastAsiaTheme="minorEastAsia" w:hAnsi="Cambria Math"/>
+              </w:rPr>
+              <m:t>4</m:t>
+            </m:r>
+          </m:sub>
+        </m:sSub>
+        <m:r>
+          <w:rPr>
+            <w:rFonts w:ascii="Cambria Math" w:eastAsiaTheme="minorEastAsia" w:hAnsi="Cambria Math"/>
+          </w:rPr>
+          <m:t>]</m:t>
+        </m:r>
+      </m:oMath>
+      <w:r>
+        <w:rPr>
+          <w:rFonts w:eastAsiaTheme="minorEastAsia"/>
+          <w:iCs/>
+        </w:rPr>
+        <w:t xml:space="preserve">, </w:t>
+      </w:r>
+      <m:oMath>
+        <m:r>
+          <w:rPr>
+            <w:rFonts w:ascii="Cambria Math" w:eastAsiaTheme="minorEastAsia" w:hAnsi="Cambria Math"/>
+          </w:rPr>
+          <m:t>P</m:t>
+        </m:r>
+        <m:sSub>
+          <m:sSubPr>
+            <m:ctrlPr>
+              <w:rPr>
+                <w:rFonts w:ascii="Cambria Math" w:eastAsiaTheme="minorEastAsia" w:hAnsi="Cambria Math"/>
+                <w:i/>
+                <w:iCs/>
+              </w:rPr>
+            </m:ctrlPr>
+          </m:sSubPr>
+          <m:e>
+            <m:r>
+              <w:rPr>
+                <w:rFonts w:ascii="Cambria Math" w:eastAsiaTheme="minorEastAsia" w:hAnsi="Cambria Math"/>
+              </w:rPr>
+              <m:t>C</m:t>
+            </m:r>
+          </m:e>
+          <m:sub>
+            <m:r>
+              <w:rPr>
+                <w:rFonts w:ascii="Cambria Math" w:eastAsiaTheme="minorEastAsia" w:hAnsi="Cambria Math"/>
+              </w:rPr>
+              <m:t>4</m:t>
+            </m:r>
+          </m:sub>
+        </m:sSub>
+        <m:r>
+          <w:rPr>
+            <w:rFonts w:ascii="Cambria Math" w:eastAsiaTheme="minorEastAsia" w:hAnsi="Cambria Math"/>
+          </w:rPr>
+          <m:t>[</m:t>
+        </m:r>
+        <m:sSub>
+          <m:sSubPr>
+            <m:ctrlPr>
+              <w:rPr>
+                <w:rFonts w:ascii="Cambria Math" w:eastAsiaTheme="minorEastAsia" w:hAnsi="Cambria Math"/>
+                <w:i/>
+                <w:iCs/>
+              </w:rPr>
+            </m:ctrlPr>
+          </m:sSubPr>
+          <m:e>
+            <m:r>
+              <w:rPr>
+                <w:rFonts w:ascii="Cambria Math" w:eastAsiaTheme="minorEastAsia" w:hAnsi="Cambria Math"/>
+              </w:rPr>
+              <m:t>O</m:t>
+            </m:r>
+          </m:e>
+          <m:sub>
+            <m:r>
+              <w:rPr>
+                <w:rFonts w:ascii="Cambria Math" w:eastAsiaTheme="minorEastAsia" w:hAnsi="Cambria Math"/>
+              </w:rPr>
+              <m:t>2</m:t>
+            </m:r>
+          </m:sub>
+        </m:sSub>
+        <m:r>
+          <w:rPr>
+            <w:rFonts w:ascii="Cambria Math" w:eastAsiaTheme="minorEastAsia" w:hAnsi="Cambria Math"/>
+          </w:rPr>
+          <m:t>;</m:t>
+        </m:r>
+        <m:sSub>
+          <m:sSubPr>
+            <m:ctrlPr>
+              <w:rPr>
+                <w:rFonts w:ascii="Cambria Math" w:eastAsiaTheme="minorEastAsia" w:hAnsi="Cambria Math"/>
+                <w:i/>
+                <w:iCs/>
+              </w:rPr>
+            </m:ctrlPr>
+          </m:sSubPr>
+          <m:e>
+            <m:r>
+              <w:rPr>
+                <w:rFonts w:ascii="Cambria Math" w:eastAsiaTheme="minorEastAsia" w:hAnsi="Cambria Math"/>
+              </w:rPr>
+              <m:t>O</m:t>
+            </m:r>
+          </m:e>
+          <m:sub>
+            <m:r>
+              <w:rPr>
+                <w:rFonts w:ascii="Cambria Math" w:eastAsiaTheme="minorEastAsia" w:hAnsi="Cambria Math"/>
+              </w:rPr>
+              <m:t>9</m:t>
+            </m:r>
+          </m:sub>
+        </m:sSub>
+        <m:r>
+          <w:rPr>
+            <w:rFonts w:ascii="Cambria Math" w:eastAsiaTheme="minorEastAsia" w:hAnsi="Cambria Math"/>
+          </w:rPr>
+          <m:t>;</m:t>
+        </m:r>
+        <m:sSub>
+          <m:sSubPr>
+            <m:ctrlPr>
+              <w:rPr>
+                <w:rFonts w:ascii="Cambria Math" w:eastAsiaTheme="minorEastAsia" w:hAnsi="Cambria Math"/>
+                <w:i/>
+                <w:iCs/>
+              </w:rPr>
+            </m:ctrlPr>
+          </m:sSubPr>
+          <m:e>
+            <m:r>
+              <w:rPr>
+                <w:rFonts w:ascii="Cambria Math" w:eastAsiaTheme="minorEastAsia" w:hAnsi="Cambria Math"/>
+              </w:rPr>
+              <m:t>O</m:t>
+            </m:r>
+          </m:e>
+          <m:sub>
+            <m:r>
+              <w:rPr>
+                <w:rFonts w:ascii="Cambria Math" w:eastAsiaTheme="minorEastAsia" w:hAnsi="Cambria Math"/>
+              </w:rPr>
+              <m:t>8</m:t>
+            </m:r>
+          </m:sub>
+        </m:sSub>
+      </m:oMath>
+      <w:r>
+        <w:rPr>
+          <w:rFonts w:eastAsiaTheme="minorEastAsia"/>
+          <w:iCs/>
+        </w:rPr>
+        <w:t>]</w:t>
+      </w:r>
+    </w:p>
+    <w:p>
+      <w:pPr>
+        <w:ind w:firstLine="708"/>
+        <w:rPr>
+          <w:rFonts w:eastAsiaTheme="minorEastAsia"/>
+          <w:iCs/>
+        </w:rPr>
+      </w:pPr>
+      <w:r>
+        <w:rPr>
+          <w:rFonts w:eastAsiaTheme="minorEastAsia"/>
+          <w:iCs/>
+        </w:rPr>
+        <w:t>Общее количество истоков</w:t>
+      </w:r>
+      <w:r>
+        <w:rPr>
+          <w:rFonts w:eastAsiaTheme="minorEastAsia"/>
+          <w:iCs/>
+        </w:rPr>
+        <w:t xml:space="preserve">: </w:t>
+      </w:r>
+      <m:oMath>
+        <m:sSub>
+          <m:sSubPr>
+            <m:ctrlPr>
+              <w:rPr>
+                <w:rFonts w:ascii="Cambria Math" w:eastAsiaTheme="minorEastAsia" w:hAnsi="Cambria Math"/>
+                <w:i/>
+                <w:iCs/>
+                <w:lang w:val="en-US"/>
+              </w:rPr>
+            </m:ctrlPr>
+          </m:sSubPr>
+          <m:e>
+            <m:r>
+              <w:rPr>
+                <w:rFonts w:ascii="Cambria Math" w:eastAsiaTheme="minorEastAsia" w:hAnsi="Cambria Math"/>
+                <w:lang w:val="en-US"/>
+              </w:rPr>
+              <m:t>O</m:t>
+            </m:r>
+          </m:e>
+          <m:sub>
+            <m:r>
+              <w:rPr>
+                <w:rFonts w:ascii="Cambria Math" w:eastAsiaTheme="minorEastAsia" w:hAnsi="Cambria Math"/>
+              </w:rPr>
+              <m:t>2</m:t>
+            </m:r>
+          </m:sub>
+        </m:sSub>
+        <m:r>
+          <w:rPr>
+            <w:rFonts w:ascii="Cambria Math" w:eastAsiaTheme="minorEastAsia" w:hAnsi="Cambria Math"/>
+          </w:rPr>
+          <m:t>;</m:t>
+        </m:r>
+        <m:sSub>
+          <m:sSubPr>
+            <m:ctrlPr>
+              <w:rPr>
+                <w:rFonts w:ascii="Cambria Math" w:eastAsiaTheme="minorEastAsia" w:hAnsi="Cambria Math"/>
+                <w:i/>
+                <w:iCs/>
+                <w:lang w:val="en-US"/>
+              </w:rPr>
+            </m:ctrlPr>
+          </m:sSubPr>
+          <m:e>
+            <m:r>
+              <w:rPr>
+                <w:rFonts w:ascii="Cambria Math" w:eastAsiaTheme="minorEastAsia" w:hAnsi="Cambria Math"/>
+                <w:lang w:val="en-US"/>
+              </w:rPr>
+              <m:t>O</m:t>
+            </m:r>
+          </m:e>
+          <m:sub>
+            <m:r>
+              <w:rPr>
+                <w:rFonts w:ascii="Cambria Math" w:eastAsiaTheme="minorEastAsia" w:hAnsi="Cambria Math"/>
+              </w:rPr>
+              <m:t>3</m:t>
+            </m:r>
+          </m:sub>
+        </m:sSub>
+        <m:r>
+          <w:rPr>
+            <w:rFonts w:ascii="Cambria Math" w:eastAsiaTheme="minorEastAsia" w:hAnsi="Cambria Math"/>
+          </w:rPr>
+          <m:t>;</m:t>
+        </m:r>
+        <m:sSub>
+          <m:sSubPr>
+            <m:ctrlPr>
+              <w:rPr>
+                <w:rFonts w:ascii="Cambria Math" w:eastAsiaTheme="minorEastAsia" w:hAnsi="Cambria Math"/>
+                <w:i/>
+                <w:iCs/>
+                <w:lang w:val="en-US"/>
+              </w:rPr>
+            </m:ctrlPr>
+          </m:sSubPr>
+          <m:e>
+            <m:r>
+              <w:rPr>
+                <w:rFonts w:ascii="Cambria Math" w:eastAsiaTheme="minorEastAsia" w:hAnsi="Cambria Math"/>
+                <w:lang w:val="en-US"/>
+              </w:rPr>
+              <m:t>O</m:t>
+            </m:r>
+          </m:e>
+          <m:sub>
+            <m:r>
+              <w:rPr>
+                <w:rFonts w:ascii="Cambria Math" w:eastAsiaTheme="minorEastAsia" w:hAnsi="Cambria Math"/>
+              </w:rPr>
+              <m:t>4</m:t>
+            </m:r>
+          </m:sub>
+        </m:sSub>
+        <m:r>
+          <w:rPr>
+            <w:rFonts w:ascii="Cambria Math" w:eastAsiaTheme="minorEastAsia" w:hAnsi="Cambria Math"/>
+          </w:rPr>
+          <m:t>;</m:t>
+        </m:r>
+        <m:sSub>
+          <m:sSubPr>
+            <m:ctrlPr>
+              <w:rPr>
+                <w:rFonts w:ascii="Cambria Math" w:eastAsiaTheme="minorEastAsia" w:hAnsi="Cambria Math"/>
+                <w:i/>
+                <w:iCs/>
+                <w:lang w:val="en-US"/>
+              </w:rPr>
+            </m:ctrlPr>
+          </m:sSubPr>
+          <m:e>
+            <m:r>
+              <w:rPr>
+                <w:rFonts w:ascii="Cambria Math" w:eastAsiaTheme="minorEastAsia" w:hAnsi="Cambria Math"/>
+                <w:lang w:val="en-US"/>
+              </w:rPr>
+              <m:t>O</m:t>
+            </m:r>
+          </m:e>
+          <m:sub>
+            <m:r>
+              <w:rPr>
+                <w:rFonts w:ascii="Cambria Math" w:eastAsiaTheme="minorEastAsia" w:hAnsi="Cambria Math"/>
+              </w:rPr>
+              <m:t>5</m:t>
+            </m:r>
+          </m:sub>
+        </m:sSub>
+        <m:r>
+          <w:rPr>
+            <w:rFonts w:ascii="Cambria Math" w:eastAsiaTheme="minorEastAsia" w:hAnsi="Cambria Math"/>
+          </w:rPr>
+          <m:t>;</m:t>
+        </m:r>
+        <m:sSub>
+          <m:sSubPr>
+            <m:ctrlPr>
+              <w:rPr>
+                <w:rFonts w:ascii="Cambria Math" w:eastAsiaTheme="minorEastAsia" w:hAnsi="Cambria Math"/>
+                <w:i/>
+                <w:iCs/>
+                <w:lang w:val="en-US"/>
+              </w:rPr>
+            </m:ctrlPr>
+          </m:sSubPr>
+          <m:e>
+            <m:r>
+              <w:rPr>
+                <w:rFonts w:ascii="Cambria Math" w:eastAsiaTheme="minorEastAsia" w:hAnsi="Cambria Math"/>
+                <w:lang w:val="en-US"/>
+              </w:rPr>
+              <m:t>O</m:t>
+            </m:r>
+          </m:e>
+          <m:sub>
+            <m:r>
+              <w:rPr>
+                <w:rFonts w:ascii="Cambria Math" w:eastAsiaTheme="minorEastAsia" w:hAnsi="Cambria Math"/>
+              </w:rPr>
+              <m:t>6</m:t>
+            </m:r>
+          </m:sub>
+        </m:sSub>
+        <m:r>
+          <w:rPr>
+            <w:rFonts w:ascii="Cambria Math" w:eastAsiaTheme="minorEastAsia" w:hAnsi="Cambria Math"/>
+          </w:rPr>
+          <m:t>;</m:t>
+        </m:r>
+        <m:sSub>
+          <m:sSubPr>
+            <m:ctrlPr>
+              <w:rPr>
+                <w:rFonts w:ascii="Cambria Math" w:eastAsiaTheme="minorEastAsia" w:hAnsi="Cambria Math"/>
+                <w:i/>
+                <w:iCs/>
+                <w:lang w:val="en-US"/>
+              </w:rPr>
+            </m:ctrlPr>
+          </m:sSubPr>
+          <m:e>
+            <m:r>
+              <w:rPr>
+                <w:rFonts w:ascii="Cambria Math" w:eastAsiaTheme="minorEastAsia" w:hAnsi="Cambria Math"/>
+                <w:lang w:val="en-US"/>
+              </w:rPr>
+              <m:t>O</m:t>
+            </m:r>
+          </m:e>
+          <m:sub>
+            <m:r>
+              <w:rPr>
+                <w:rFonts w:ascii="Cambria Math" w:eastAsiaTheme="minorEastAsia" w:hAnsi="Cambria Math"/>
+              </w:rPr>
+              <m:t>7</m:t>
+            </m:r>
+          </m:sub>
+        </m:sSub>
+        <m:r>
+          <w:rPr>
+            <w:rFonts w:ascii="Cambria Math" w:eastAsiaTheme="minorEastAsia" w:hAnsi="Cambria Math"/>
+          </w:rPr>
+          <m:t>;</m:t>
+        </m:r>
+        <m:sSub>
+          <m:sSubPr>
+            <m:ctrlPr>
+              <w:rPr>
+                <w:rFonts w:ascii="Cambria Math" w:eastAsiaTheme="minorEastAsia" w:hAnsi="Cambria Math"/>
+                <w:i/>
+                <w:iCs/>
+                <w:lang w:val="en-US"/>
+              </w:rPr>
+            </m:ctrlPr>
+          </m:sSubPr>
+          <m:e>
+            <m:r>
+              <w:rPr>
+                <w:rFonts w:ascii="Cambria Math" w:eastAsiaTheme="minorEastAsia" w:hAnsi="Cambria Math"/>
+                <w:lang w:val="en-US"/>
+              </w:rPr>
+              <m:t>O</m:t>
+            </m:r>
+          </m:e>
+          <m:sub>
+            <m:r>
+              <w:rPr>
+                <w:rFonts w:ascii="Cambria Math" w:eastAsiaTheme="minorEastAsia" w:hAnsi="Cambria Math"/>
+              </w:rPr>
+              <m:t>8</m:t>
+            </m:r>
+          </m:sub>
+        </m:sSub>
+        <m:r>
+          <w:rPr>
+            <w:rFonts w:ascii="Cambria Math" w:eastAsiaTheme="minorEastAsia" w:hAnsi="Cambria Math"/>
+          </w:rPr>
+          <m:t>;</m:t>
+        </m:r>
+        <m:sSub>
+          <m:sSubPr>
+            <m:ctrlPr>
+              <w:rPr>
+                <w:rFonts w:ascii="Cambria Math" w:eastAsiaTheme="minorEastAsia" w:hAnsi="Cambria Math"/>
+                <w:i/>
+                <w:iCs/>
+                <w:lang w:val="en-US"/>
+              </w:rPr>
+            </m:ctrlPr>
+          </m:sSubPr>
+          <m:e>
+            <m:r>
+              <w:rPr>
+                <w:rFonts w:ascii="Cambria Math" w:eastAsiaTheme="minorEastAsia" w:hAnsi="Cambria Math"/>
+                <w:lang w:val="en-US"/>
+              </w:rPr>
+              <m:t>O</m:t>
+            </m:r>
+          </m:e>
+          <m:sub>
+            <m:r>
+              <w:rPr>
+                <w:rFonts w:ascii="Cambria Math" w:eastAsiaTheme="minorEastAsia" w:hAnsi="Cambria Math"/>
+              </w:rPr>
+              <m:t>9</m:t>
+            </m:r>
+          </m:sub>
+        </m:sSub>
+        <m:r>
+          <w:rPr>
+            <w:rFonts w:ascii="Cambria Math" w:eastAsiaTheme="minorEastAsia" w:hAnsi="Cambria Math"/>
+          </w:rPr>
+          <m:t>;</m:t>
+        </m:r>
+        <m:sSub>
+          <m:sSubPr>
+            <m:ctrlPr>
+              <w:rPr>
+                <w:rFonts w:ascii="Cambria Math" w:eastAsiaTheme="minorEastAsia" w:hAnsi="Cambria Math"/>
+                <w:i/>
+                <w:iCs/>
+                <w:lang w:val="en-US"/>
+              </w:rPr>
+            </m:ctrlPr>
+          </m:sSubPr>
+          <m:e>
+            <m:r>
+              <w:rPr>
+                <w:rFonts w:ascii="Cambria Math" w:eastAsiaTheme="minorEastAsia" w:hAnsi="Cambria Math"/>
+                <w:lang w:val="en-US"/>
+              </w:rPr>
+              <m:t>O</m:t>
+            </m:r>
+          </m:e>
+          <m:sub>
+            <m:r>
+              <w:rPr>
+                <w:rFonts w:ascii="Cambria Math" w:eastAsiaTheme="minorEastAsia" w:hAnsi="Cambria Math"/>
+              </w:rPr>
+              <m:t>10</m:t>
+            </m:r>
+          </m:sub>
+        </m:sSub>
+      </m:oMath>
+      <w:r>
+        <w:rPr>
+          <w:rFonts w:eastAsiaTheme="minorEastAsia"/>
+          <w:iCs/>
+        </w:rPr>
+        <w:t xml:space="preserve"> – 9</w:t>
+      </w:r>
+      <w:r>
+        <w:rPr>
+          <w:rFonts w:eastAsiaTheme="minorEastAsia"/>
+          <w:iCs/>
+        </w:rPr>
+        <w:t xml:space="preserve"> истоков</w:t>
+      </w:r>
+      <w:r>
+        <w:rPr>
+          <w:rFonts w:eastAsiaTheme="minorEastAsia"/>
+          <w:iCs/>
+        </w:rPr>
+        <w:t>.</w:t>
+      </w:r>
+    </w:p>
+    <w:p>
+      <w:pPr>
+        <w:rPr>
+          <w:rFonts w:eastAsiaTheme="minorEastAsia"/>
+          <w:iCs/>
+        </w:rPr>
+      </w:pPr>
+      <w:r>
+        <w:rPr>
+          <w:rFonts w:eastAsiaTheme="minorEastAsia"/>
+          <w:iCs/>
+        </w:rPr>
+        <w:lastRenderedPageBreak/>
+        <w:tab/>
+        <w:t>Сток – это объекты ПС</w:t>
+      </w:r>
+      <w:r>
+        <w:rPr>
+          <w:rFonts w:eastAsiaTheme="minorEastAsia"/>
+          <w:iCs/>
+        </w:rPr>
+        <w:t xml:space="preserve">, </w:t>
+      </w:r>
+      <w:r>
+        <w:rPr>
+          <w:rFonts w:eastAsiaTheme="minorEastAsia"/>
+          <w:iCs/>
+        </w:rPr>
+        <w:t>которые подходят к файерволлу</w:t>
+      </w:r>
+      <w:r>
+        <w:rPr>
+          <w:rFonts w:eastAsiaTheme="minorEastAsia"/>
+          <w:iCs/>
+        </w:rPr>
+        <w:t xml:space="preserve">: </w:t>
+      </w:r>
+      <m:oMath>
+        <m:r>
+          <w:rPr>
+            <w:rFonts w:ascii="Cambria Math" w:eastAsiaTheme="minorEastAsia" w:hAnsi="Cambria Math"/>
+          </w:rPr>
+          <m:t>[</m:t>
+        </m:r>
+        <m:sSub>
+          <m:sSubPr>
+            <m:ctrlPr>
+              <w:rPr>
+                <w:rFonts w:ascii="Cambria Math" w:eastAsiaTheme="minorEastAsia" w:hAnsi="Cambria Math"/>
+                <w:i/>
+                <w:iCs/>
+                <w:lang w:val="en-US"/>
+              </w:rPr>
+            </m:ctrlPr>
+          </m:sSubPr>
+          <m:e>
+            <m:r>
+              <w:rPr>
+                <w:rFonts w:ascii="Cambria Math" w:eastAsiaTheme="minorEastAsia" w:hAnsi="Cambria Math"/>
+                <w:lang w:val="en-US"/>
+              </w:rPr>
+              <m:t>O</m:t>
+            </m:r>
+          </m:e>
+          <m:sub>
+            <m:r>
+              <w:rPr>
+                <w:rFonts w:ascii="Cambria Math" w:eastAsiaTheme="minorEastAsia" w:hAnsi="Cambria Math"/>
+              </w:rPr>
+              <m:t>6</m:t>
+            </m:r>
+          </m:sub>
+        </m:sSub>
+        <m:r>
+          <w:rPr>
+            <w:rFonts w:ascii="Cambria Math" w:eastAsiaTheme="minorEastAsia" w:hAnsi="Cambria Math"/>
+          </w:rPr>
+          <m:t>;</m:t>
+        </m:r>
+        <m:sSub>
+          <m:sSubPr>
+            <m:ctrlPr>
+              <w:rPr>
+                <w:rFonts w:ascii="Cambria Math" w:eastAsiaTheme="minorEastAsia" w:hAnsi="Cambria Math"/>
+                <w:i/>
+                <w:iCs/>
+                <w:lang w:val="en-US"/>
+              </w:rPr>
+            </m:ctrlPr>
+          </m:sSubPr>
+          <m:e>
+            <m:r>
+              <w:rPr>
+                <w:rFonts w:ascii="Cambria Math" w:eastAsiaTheme="minorEastAsia" w:hAnsi="Cambria Math"/>
+                <w:lang w:val="en-US"/>
+              </w:rPr>
+              <m:t>O</m:t>
+            </m:r>
+          </m:e>
+          <m:sub>
+            <m:r>
+              <w:rPr>
+                <w:rFonts w:ascii="Cambria Math" w:eastAsiaTheme="minorEastAsia" w:hAnsi="Cambria Math"/>
+              </w:rPr>
+              <m:t>7</m:t>
+            </m:r>
+          </m:sub>
+        </m:sSub>
+        <m:r>
+          <w:rPr>
+            <w:rFonts w:ascii="Cambria Math" w:eastAsiaTheme="minorEastAsia" w:hAnsi="Cambria Math"/>
+          </w:rPr>
+          <m:t>;</m:t>
+        </m:r>
+        <m:sSub>
+          <m:sSubPr>
+            <m:ctrlPr>
+              <w:rPr>
+                <w:rFonts w:ascii="Cambria Math" w:eastAsiaTheme="minorEastAsia" w:hAnsi="Cambria Math"/>
+                <w:i/>
+                <w:iCs/>
+                <w:lang w:val="en-US"/>
+              </w:rPr>
+            </m:ctrlPr>
+          </m:sSubPr>
+          <m:e>
+            <m:r>
+              <w:rPr>
+                <w:rFonts w:ascii="Cambria Math" w:eastAsiaTheme="minorEastAsia" w:hAnsi="Cambria Math"/>
+                <w:lang w:val="en-US"/>
+              </w:rPr>
+              <m:t>O</m:t>
+            </m:r>
+          </m:e>
+          <m:sub>
+            <m:r>
+              <w:rPr>
+                <w:rFonts w:ascii="Cambria Math" w:eastAsiaTheme="minorEastAsia" w:hAnsi="Cambria Math"/>
+              </w:rPr>
+              <m:t>9</m:t>
+            </m:r>
+          </m:sub>
+        </m:sSub>
+        <m:r>
+          <w:rPr>
+            <w:rFonts w:ascii="Cambria Math" w:eastAsiaTheme="minorEastAsia" w:hAnsi="Cambria Math"/>
+          </w:rPr>
+          <m:t>]</m:t>
+        </m:r>
+      </m:oMath>
+      <w:r>
+        <w:rPr>
+          <w:rFonts w:eastAsiaTheme="minorEastAsia"/>
+          <w:iCs/>
+        </w:rPr>
+        <w:t xml:space="preserve"> – 3 стока.</w:t>
+      </w:r>
+    </w:p>
+    <w:p>
+      <w:pPr>
+        <w:rPr>
+          <w:rFonts w:eastAsiaTheme="minorEastAsia"/>
+          <w:iCs/>
+        </w:rPr>
+      </w:pPr>
+      <w:r>
+        <w:rPr>
+          <w:rFonts w:eastAsiaTheme="minorEastAsia"/>
+          <w:iCs/>
+        </w:rPr>
+        <w:tab/>
+        <w:t>Проставим истоки и стоки в схеме.</w:t>
+      </w:r>
+      <w:r>
+        <w:rPr>
+          <w:rFonts w:eastAsiaTheme="minorEastAsia"/>
+          <w:iCs/>
+        </w:rPr>
+        <w:t xml:space="preserve"> </w:t>
+      </w:r>
+    </w:p>
+    <w:p>
+      <w:pPr>
+        <w:rPr>
+          <w:rFonts w:eastAsiaTheme="minorEastAsia"/>
+          <w:i/>
+          <w:iCs/>
+        </w:rPr>
+      </w:pPr>
+      <w:r>
+        <w:rPr>
+          <w:rFonts w:eastAsiaTheme="minorEastAsia"/>
+          <w:i/>
+          <w:iCs/>
+        </w:rPr>
+        <w:drawing>
+          <wp:inline distT="0" distB="0" distL="0" distR="0" wp14:anchorId="073F8DB1" wp14:editId="62A9E6EC">
+            <wp:extent cx="5940425" cy="4831080"/>
+            <wp:effectExtent l="0" t="0" r="3175" b="7620"/>
+            <wp:docPr id="1" name="Рисунок 1"/>
+            <wp:cNvGraphicFramePr>
+              <a:graphicFrameLocks xmlns:a="http://schemas.openxmlformats.org/drawingml/2006/main" noChangeAspect="1"/>
+            </wp:cNvGraphicFramePr>
+            <a:graphic xmlns:a="http://schemas.openxmlformats.org/drawingml/2006/main">
+              <a:graphicData uri="http://schemas.openxmlformats.org/drawingml/2006/picture">
+                <pic:pic xmlns:pic="http://schemas.openxmlformats.org/drawingml/2006/picture">
+                  <pic:nvPicPr>
+                    <pic:cNvPr id="1" name=""/>
+                    <pic:cNvPicPr/>
+                  </pic:nvPicPr>
+                  <pic:blipFill>
+                    <a:blip r:embed="rId9"/>
+                    <a:stretch>
+                      <a:fillRect/>
+                    </a:stretch>
+                  </pic:blipFill>
+                  <pic:spPr>
+                    <a:xfrm>
+                      <a:off x="0" y="0"/>
+                      <a:ext cx="5940425" cy="4831080"/>
+                    </a:xfrm>
+                    <a:prstGeom prst="rect">
+                      <a:avLst/>
+                    </a:prstGeom>
+                  </pic:spPr>
+                </pic:pic>
+              </a:graphicData>
+            </a:graphic>
+          </wp:inline>
+        </w:drawing>
+      </w:r>
+    </w:p>
+    <w:p>
+      <w:pPr>
+        <w:pStyle w:val="a8"/>
+        <w:spacing w:line="360" w:lineRule="auto"/>
+        <w:jc w:val="center"/>
+        <w:rPr>
+          <w:lang w:val="ru-RU"/>
+        </w:rPr>
+      </w:pPr>
+      <w:r>
+        <w:rPr>
+          <w:lang w:val="ru-RU"/>
+        </w:rPr>
+        <w:t xml:space="preserve">Рисунок </w:t>
+      </w:r>
+      <w:r>
+        <w:t>3</w:t>
+      </w:r>
+      <w:r>
+        <w:rPr>
+          <w:lang w:val="ru-RU"/>
+        </w:rPr>
+        <w:t xml:space="preserve"> – </w:t>
+      </w:r>
+      <w:r>
+        <w:rPr>
+          <w:lang w:val="ru-RU"/>
+        </w:rPr>
+        <w:t>Схема с истоками и стоками</w:t>
+      </w:r>
+      <w:r>
+        <w:rPr>
+          <w:lang w:val="ru-RU"/>
+        </w:rPr>
+        <w:t xml:space="preserve"> </w:t>
+      </w:r>
+    </w:p>
+    <w:p>
+      <w:pPr>
+        <w:ind w:firstLine="708"/>
+        <w:rPr>
+          <w:iCs/>
+        </w:rPr>
+      </w:pPr>
+      <w:r>
+        <w:rPr>
+          <w:iCs/>
+        </w:rPr>
         <w:t>Далее построим таблицу</w:t>
       </w:r>
       <w:r>
@@ -1377,7 +2675,7 @@
           <w:iCs/>
         </w:rPr>
         <w:sectPr>
-          <w:footerReference w:type="default" r:id="rId9"/>
+          <w:footerReference w:type="default" r:id="rId10"/>
           <w:pgSz w:w="11906" w:h="16838"/>
           <w:pgMar w:top="1134" w:right="850" w:bottom="1134" w:left="1701" w:header="708" w:footer="708" w:gutter="0"/>
           <w:cols w:space="708"/>

</xml_diff>